<commit_message>
add feature uniq number
</commit_message>
<xml_diff>
--- a/input2.docx
+++ b/input2.docx
@@ -468,21 +468,7 @@
         <w:rPr>
           <w:rFonts w:ascii="Times New Roman" w:hAnsi="Times New Roman" w:cs="Times New Roman"/>
         </w:rPr>
-        <w:t xml:space="preserve">1.1. Поставщик обязуется в порядке, предусмотренном Договором, передать в собственность Покупателю рыбную продукцию, икру лососевую </w:t>
-      </w:r>
-      <w:proofErr w:type="gramStart"/>
-      <w:r>
-        <w:rPr>
-          <w:rFonts w:ascii="Times New Roman" w:hAnsi="Times New Roman" w:cs="Times New Roman"/>
-        </w:rPr>
-        <w:t>зернистую  различного</w:t>
-      </w:r>
-      <w:proofErr w:type="gramEnd"/>
-      <w:r>
-        <w:rPr>
-          <w:rFonts w:ascii="Times New Roman" w:hAnsi="Times New Roman" w:cs="Times New Roman"/>
-        </w:rPr>
-        <w:t xml:space="preserve"> вида (далее – «</w:t>
+        <w:t>1.1. Поставщик обязуется в порядке, предусмотренном Договором, передать в собственность Покупателю рыбную продукцию, икру лососевую зернистую  различного вида (далее – «</w:t>
       </w:r>
       <w:r>
         <w:rPr>
@@ -614,21 +600,7 @@
         <w:rPr>
           <w:rFonts w:ascii="Times New Roman" w:hAnsi="Times New Roman" w:cs="Times New Roman"/>
         </w:rPr>
-        <w:t>2.3. Покупатель обязуется оплатить Товар на условиях 100% предоплаты в течение текущего банковского дня с момента выставления Поставщиком счета на оплату Товара (если иной порядок оплаты Товара не согласован Сторонами в Спецификациях/Счетах</w:t>
-      </w:r>
-      <w:proofErr w:type="gramStart"/>
-      <w:r>
-        <w:rPr>
-          <w:rFonts w:ascii="Times New Roman" w:hAnsi="Times New Roman" w:cs="Times New Roman"/>
-        </w:rPr>
-        <w:t>) ,</w:t>
-      </w:r>
-      <w:proofErr w:type="gramEnd"/>
-      <w:r>
-        <w:rPr>
-          <w:rFonts w:ascii="Times New Roman" w:hAnsi="Times New Roman" w:cs="Times New Roman"/>
-        </w:rPr>
-        <w:t xml:space="preserve"> а именно </w:t>
+        <w:t xml:space="preserve">2.3. Покупатель обязуется оплатить Товар на условиях 100% предоплаты в течение текущего банковского дня с момента выставления Поставщиком счета на оплату Товара (если иной порядок оплаты Товара не согласован Сторонами в Спецификациях/Счетах) , а именно </w:t>
       </w:r>
       <w:r>
         <w:rPr>
@@ -735,21 +707,7 @@
         <w:rPr>
           <w:rFonts w:ascii="Times New Roman" w:hAnsi="Times New Roman" w:cs="Times New Roman"/>
         </w:rPr>
-        <w:t xml:space="preserve">3.1. Поставка Товара по настоящему Договору производится путем передачи Товара Покупателю на складе </w:t>
-      </w:r>
-      <w:proofErr w:type="gramStart"/>
-      <w:r>
-        <w:rPr>
-          <w:rFonts w:ascii="Times New Roman" w:hAnsi="Times New Roman" w:cs="Times New Roman"/>
-        </w:rPr>
-        <w:t>поставщика  либо</w:t>
-      </w:r>
-      <w:proofErr w:type="gramEnd"/>
-      <w:r>
-        <w:rPr>
-          <w:rFonts w:ascii="Times New Roman" w:hAnsi="Times New Roman" w:cs="Times New Roman"/>
-        </w:rPr>
-        <w:t xml:space="preserve"> на складе транспортной компании</w:t>
+        <w:t>3.1. Поставка Товара по настоящему Договору производится путем передачи Товара Покупателю на складе поставщика  либо на складе транспортной компании</w:t>
       </w:r>
     </w:p>
     <w:p>
@@ -929,14 +887,14 @@
         <w:rPr>
           <w:rFonts w:ascii="Times New Roman" w:hAnsi="Times New Roman" w:cs="Times New Roman"/>
         </w:rPr>
-        <w:t xml:space="preserve">3.5. Представитель Покупателя обязуется в момент получения партии Товара от Поставщика на складе Поставщика принять Товар по количеству, осмотреть Товар (на предмет отсутствия внешних дефектов и/или явных внешних повреждений). Факт приёмки Товара по количеству </w:t>
+        <w:t xml:space="preserve">3.5. Представитель Покупателя обязуется в момент получения партии Товара от Поставщика на складе Поставщика принять Товар по количеству, осмотреть Товар (на предмет отсутствия внешних дефектов и/или явных внешних повреждений). Факт приёмки Товара по количеству оформляется </w:t>
       </w:r>
       <w:r>
         <w:rPr>
           <w:rFonts w:ascii="Times New Roman" w:hAnsi="Times New Roman" w:cs="Times New Roman"/>
         </w:rPr>
         <w:lastRenderedPageBreak/>
-        <w:t>оформляется путем подписания товарной накладной или иным передаточным документом, удостоверяющим факт получения Товара Покупателем.</w:t>
+        <w:t>путем подписания товарной накладной или иным передаточным документом, удостоверяющим факт получения Товара Покупателем.</w:t>
       </w:r>
     </w:p>
     <w:p>
@@ -1075,21 +1033,7 @@
         <w:rPr>
           <w:rFonts w:ascii="Times New Roman" w:hAnsi="Times New Roman" w:cs="Times New Roman"/>
         </w:rPr>
-        <w:t xml:space="preserve">4.1. Договор заключен путем обмена документами, содержащими подписи и печати </w:t>
-      </w:r>
-      <w:proofErr w:type="gramStart"/>
-      <w:r>
-        <w:rPr>
-          <w:rFonts w:ascii="Times New Roman" w:hAnsi="Times New Roman" w:cs="Times New Roman"/>
-        </w:rPr>
-        <w:t>Сторон</w:t>
-      </w:r>
-      <w:proofErr w:type="gramEnd"/>
-      <w:r>
-        <w:rPr>
-          <w:rFonts w:ascii="Times New Roman" w:hAnsi="Times New Roman" w:cs="Times New Roman"/>
-        </w:rPr>
-        <w:t xml:space="preserve"> и действует по </w:t>
+        <w:t xml:space="preserve">4.1. Договор заключен путем обмена документами, содержащими подписи и печати Сторон и действует по </w:t>
       </w:r>
       <w:r>
         <w:rPr>
@@ -1146,21 +1090,7 @@
         <w:rPr>
           <w:rFonts w:ascii="Times New Roman" w:hAnsi="Times New Roman" w:cs="Times New Roman"/>
         </w:rPr>
-        <w:t xml:space="preserve">. Договора, подписанные с помощью средств факсимильной и электронной связи, имеют юридическую силу наравне с оригиналами, с последующим обменом </w:t>
-      </w:r>
-      <w:proofErr w:type="gramStart"/>
-      <w:r>
-        <w:rPr>
-          <w:rFonts w:ascii="Times New Roman" w:hAnsi="Times New Roman" w:cs="Times New Roman"/>
-        </w:rPr>
-        <w:t>оригиналами .</w:t>
-      </w:r>
-      <w:proofErr w:type="gramEnd"/>
-      <w:r>
-        <w:rPr>
-          <w:rFonts w:ascii="Times New Roman" w:hAnsi="Times New Roman" w:cs="Times New Roman"/>
-        </w:rPr>
-        <w:t xml:space="preserve"> Истечение срока действия Договора не влечёт прекращения обязательств, Сторон, возникших из Спецификаций/Счетов, заключённых Сторонами в течение срока действия Договора.</w:t>
+        <w:t>. Договора, подписанные с помощью средств факсимильной и электронной связи, имеют юридическую силу наравне с оригиналами, с последующим обменом оригиналами . Истечение срока действия Договора не влечёт прекращения обязательств, Сторон, возникших из Спецификаций/Счетов, заключённых Сторонами в течение срока действия Договора.</w:t>
       </w:r>
     </w:p>
     <w:p>
@@ -1192,21 +1122,7 @@
         <w:rPr>
           <w:rFonts w:ascii="Times New Roman" w:hAnsi="Times New Roman" w:cs="Times New Roman"/>
         </w:rPr>
-        <w:t>4.3. Поставщик вправе в одностороннем порядке отказаться от исполнения Договора (соответствующей Спецификации/Счета</w:t>
-      </w:r>
-      <w:proofErr w:type="gramStart"/>
-      <w:r>
-        <w:rPr>
-          <w:rFonts w:ascii="Times New Roman" w:hAnsi="Times New Roman" w:cs="Times New Roman"/>
-        </w:rPr>
-        <w:t>), в случае, если</w:t>
-      </w:r>
-      <w:proofErr w:type="gramEnd"/>
-      <w:r>
-        <w:rPr>
-          <w:rFonts w:ascii="Times New Roman" w:hAnsi="Times New Roman" w:cs="Times New Roman"/>
-        </w:rPr>
-        <w:t xml:space="preserve"> просрочка Покупателем оплаты любой из партий товаров, составит более чем 15 (пятнадцать) календарных дней по отношению к сроку оплаты Товара (партии Товара), определённого в Спецификации/Счете.</w:t>
+        <w:t>4.3. Поставщик вправе в одностороннем порядке отказаться от исполнения Договора (соответствующей Спецификации/Счета), в случае, если просрочка Покупателем оплаты любой из партий товаров, составит более чем 15 (пятнадцать) календарных дней по отношению к сроку оплаты Товара (партии Товара), определённого в Спецификации/Счете.</w:t>
       </w:r>
     </w:p>
     <w:p>
@@ -1723,12 +1639,6 @@
         <w:gridCol w:w="4673"/>
       </w:tblGrid>
       <w:tr>
-        <w:tblPrEx>
-          <w:tblCellMar>
-            <w:top w:w="0" w:type="dxa"/>
-            <w:bottom w:w="0" w:type="dxa"/>
-          </w:tblCellMar>
-        </w:tblPrEx>
         <w:tc>
           <w:tcPr>
             <w:tcW w:w="4672" w:type="dxa"/>
@@ -2217,21 +2127,141 @@
           </w:p>
           <w:p>
             <w:pPr>
-              <w:spacing w:after="0"/>
-              <w:jc w:val="both"/>
+              <w:pStyle w:val="NoSpacing"/>
+              <w:ind w:left="2"/>
               <w:rPr>
                 <w:rFonts w:ascii="Times New Roman" w:hAnsi="Times New Roman" w:cs="Times New Roman"/>
                 <w:b/>
                 <w:sz w:val="20"/>
+                <w:szCs w:val="20"/>
+                <w:lang w:val="en-US"/>
               </w:rPr>
             </w:pPr>
             <w:r>
               <w:rPr>
                 <w:rFonts w:ascii="Times New Roman" w:hAnsi="Times New Roman" w:cs="Times New Roman"/>
                 <w:b/>
-                <w:sz w:val="20"/>
-              </w:rPr>
-              <w:t>ИП Жук Александр Григорьевич</w:t>
+                <w:lang w:val="en-US"/>
+              </w:rPr>
+              <w:t>{</w:t>
+            </w:r>
+            <w:proofErr w:type="spellStart"/>
+            <w:r>
+              <w:rPr>
+                <w:rFonts w:ascii="Times New Roman" w:hAnsi="Times New Roman" w:cs="Times New Roman"/>
+                <w:b/>
+                <w:lang w:val="en-US"/>
+              </w:rPr>
+              <w:t>firm</w:t>
+            </w:r>
+            <w:r>
+              <w:rPr>
+                <w:rFonts w:ascii="Times New Roman" w:hAnsi="Times New Roman" w:cs="Times New Roman"/>
+                <w:b/>
+                <w:lang w:val="en-US"/>
+              </w:rPr>
+              <w:t>_</w:t>
+            </w:r>
+            <w:r>
+              <w:rPr>
+                <w:rFonts w:ascii="Times New Roman" w:hAnsi="Times New Roman" w:cs="Times New Roman"/>
+                <w:b/>
+                <w:lang w:val="en-US"/>
+              </w:rPr>
+              <w:t>name</w:t>
+            </w:r>
+            <w:proofErr w:type="spellEnd"/>
+            <w:r>
+              <w:rPr>
+                <w:rFonts w:ascii="Times New Roman" w:hAnsi="Times New Roman" w:cs="Times New Roman"/>
+                <w:b/>
+                <w:lang w:val="en-US"/>
+              </w:rPr>
+              <w:t xml:space="preserve">} </w:t>
+            </w:r>
+            <w:r>
+              <w:rPr>
+                <w:rFonts w:ascii="Times New Roman" w:hAnsi="Times New Roman" w:cs="Times New Roman"/>
+                <w:b/>
+                <w:lang w:val="en-US"/>
+              </w:rPr>
+              <w:t>{</w:t>
+            </w:r>
+            <w:proofErr w:type="spellStart"/>
+            <w:r>
+              <w:rPr>
+                <w:rFonts w:ascii="Times New Roman" w:hAnsi="Times New Roman" w:cs="Times New Roman"/>
+                <w:b/>
+                <w:lang w:val="en-US"/>
+              </w:rPr>
+              <w:t>last</w:t>
+            </w:r>
+            <w:r>
+              <w:rPr>
+                <w:rFonts w:ascii="Times New Roman" w:hAnsi="Times New Roman" w:cs="Times New Roman"/>
+                <w:b/>
+                <w:lang w:val="en-US"/>
+              </w:rPr>
+              <w:t>_</w:t>
+            </w:r>
+            <w:r>
+              <w:rPr>
+                <w:rFonts w:ascii="Times New Roman" w:hAnsi="Times New Roman" w:cs="Times New Roman"/>
+                <w:b/>
+                <w:lang w:val="en-US"/>
+              </w:rPr>
+              <w:t>name</w:t>
+            </w:r>
+            <w:proofErr w:type="spellEnd"/>
+            <w:r>
+              <w:rPr>
+                <w:rFonts w:ascii="Times New Roman" w:hAnsi="Times New Roman" w:cs="Times New Roman"/>
+                <w:b/>
+                <w:lang w:val="en-US"/>
+              </w:rPr>
+              <w:t xml:space="preserve">} </w:t>
+            </w:r>
+            <w:r>
+              <w:rPr>
+                <w:rFonts w:ascii="Times New Roman" w:hAnsi="Times New Roman" w:cs="Times New Roman"/>
+                <w:b/>
+                <w:lang w:val="en-US"/>
+              </w:rPr>
+              <w:t>{</w:t>
+            </w:r>
+            <w:proofErr w:type="spellStart"/>
+            <w:r>
+              <w:rPr>
+                <w:rFonts w:ascii="Times New Roman" w:hAnsi="Times New Roman" w:cs="Times New Roman"/>
+                <w:b/>
+                <w:lang w:val="en-US"/>
+              </w:rPr>
+              <w:t>first</w:t>
+            </w:r>
+            <w:r>
+              <w:rPr>
+                <w:rFonts w:ascii="Times New Roman" w:hAnsi="Times New Roman" w:cs="Times New Roman"/>
+                <w:b/>
+                <w:lang w:val="en-US"/>
+              </w:rPr>
+              <w:t>_</w:t>
+            </w:r>
+            <w:r>
+              <w:rPr>
+                <w:rFonts w:ascii="Times New Roman" w:hAnsi="Times New Roman" w:cs="Times New Roman"/>
+                <w:b/>
+                <w:lang w:val="en-US"/>
+              </w:rPr>
+              <w:t>name</w:t>
+            </w:r>
+            <w:proofErr w:type="spellEnd"/>
+            <w:r>
+              <w:rPr>
+                <w:rFonts w:ascii="Times New Roman" w:hAnsi="Times New Roman" w:cs="Times New Roman"/>
+                <w:b/>
+                <w:lang w:val="en-US"/>
+              </w:rPr>
+              <w:t>}</w:t>
             </w:r>
           </w:p>
           <w:p>
@@ -2240,7 +2270,6 @@
               <w:ind w:left="2"/>
               <w:rPr>
                 <w:rFonts w:ascii="Times New Roman" w:hAnsi="Times New Roman" w:cs="Times New Roman"/>
-                <w:b/>
                 <w:sz w:val="20"/>
                 <w:szCs w:val="20"/>
                 <w:lang w:val="en-US"/>
@@ -2249,24 +2278,63 @@
             <w:r>
               <w:rPr>
                 <w:rFonts w:ascii="Times New Roman" w:hAnsi="Times New Roman" w:cs="Times New Roman"/>
-                <w:b/>
+                <w:sz w:val="20"/>
+                <w:szCs w:val="20"/>
                 <w:lang w:val="en-US"/>
               </w:rPr>
               <w:t>{</w:t>
             </w:r>
+            <w:r>
+              <w:rPr>
+                <w:rFonts w:ascii="Times New Roman" w:hAnsi="Times New Roman" w:cs="Times New Roman"/>
+                <w:sz w:val="20"/>
+                <w:szCs w:val="20"/>
+                <w:lang w:val="en-US"/>
+              </w:rPr>
+              <w:t>city</w:t>
+            </w:r>
+            <w:r>
+              <w:rPr>
+                <w:rFonts w:ascii="Times New Roman" w:hAnsi="Times New Roman" w:cs="Times New Roman"/>
+                <w:sz w:val="20"/>
+                <w:szCs w:val="20"/>
+                <w:lang w:val="en-US"/>
+              </w:rPr>
+              <w:t>}, {</w:t>
+            </w:r>
+            <w:r>
+              <w:rPr>
+                <w:rFonts w:ascii="Times New Roman" w:hAnsi="Times New Roman" w:cs="Times New Roman"/>
+                <w:sz w:val="20"/>
+                <w:szCs w:val="20"/>
+                <w:lang w:val="en-US"/>
+              </w:rPr>
+              <w:t>street</w:t>
+            </w:r>
+            <w:r>
+              <w:rPr>
+                <w:rFonts w:ascii="Times New Roman" w:hAnsi="Times New Roman" w:cs="Times New Roman"/>
+                <w:sz w:val="20"/>
+                <w:szCs w:val="20"/>
+                <w:lang w:val="en-US"/>
+              </w:rPr>
+              <w:t>}, {</w:t>
+            </w:r>
             <w:proofErr w:type="spellStart"/>
             <w:r>
               <w:rPr>
                 <w:rFonts w:ascii="Times New Roman" w:hAnsi="Times New Roman" w:cs="Times New Roman"/>
-                <w:b/>
-                <w:lang w:val="en-US"/>
-              </w:rPr>
-              <w:t>firm</w:t>
-            </w:r>
-            <w:r>
-              <w:rPr>
-                <w:rFonts w:ascii="Times New Roman" w:hAnsi="Times New Roman" w:cs="Times New Roman"/>
-                <w:b/>
+                <w:sz w:val="20"/>
+                <w:szCs w:val="20"/>
+                <w:lang w:val="en-US"/>
+              </w:rPr>
+              <w:t>house</w:t>
+            </w:r>
+            <w:r>
+              <w:rPr>
+                <w:rFonts w:ascii="Times New Roman" w:hAnsi="Times New Roman" w:cs="Times New Roman"/>
+                <w:sz w:val="20"/>
+                <w:szCs w:val="20"/>
                 <w:lang w:val="en-US"/>
               </w:rPr>
               <w:t>_</w:t>
@@ -2274,100 +2342,18 @@
             <w:r>
               <w:rPr>
                 <w:rFonts w:ascii="Times New Roman" w:hAnsi="Times New Roman" w:cs="Times New Roman"/>
-                <w:b/>
-                <w:lang w:val="en-US"/>
-              </w:rPr>
-              <w:t>name</w:t>
+                <w:sz w:val="20"/>
+                <w:szCs w:val="20"/>
+                <w:lang w:val="en-US"/>
+              </w:rPr>
+              <w:t>number</w:t>
             </w:r>
             <w:proofErr w:type="spellEnd"/>
             <w:r>
               <w:rPr>
                 <w:rFonts w:ascii="Times New Roman" w:hAnsi="Times New Roman" w:cs="Times New Roman"/>
-                <w:b/>
-                <w:lang w:val="en-US"/>
-              </w:rPr>
-              <w:t xml:space="preserve">} </w:t>
-            </w:r>
-            <w:r>
-              <w:rPr>
-                <w:rFonts w:ascii="Times New Roman" w:hAnsi="Times New Roman" w:cs="Times New Roman"/>
-                <w:b/>
-                <w:lang w:val="en-US"/>
-              </w:rPr>
-              <w:t>{</w:t>
-            </w:r>
-            <w:proofErr w:type="spellStart"/>
-            <w:r>
-              <w:rPr>
-                <w:rFonts w:ascii="Times New Roman" w:hAnsi="Times New Roman" w:cs="Times New Roman"/>
-                <w:b/>
-                <w:lang w:val="en-US"/>
-              </w:rPr>
-              <w:t>last</w:t>
-            </w:r>
-            <w:r>
-              <w:rPr>
-                <w:rFonts w:ascii="Times New Roman" w:hAnsi="Times New Roman" w:cs="Times New Roman"/>
-                <w:b/>
-                <w:lang w:val="en-US"/>
-              </w:rPr>
-              <w:t>_</w:t>
-            </w:r>
-            <w:r>
-              <w:rPr>
-                <w:rFonts w:ascii="Times New Roman" w:hAnsi="Times New Roman" w:cs="Times New Roman"/>
-                <w:b/>
-                <w:lang w:val="en-US"/>
-              </w:rPr>
-              <w:t>name</w:t>
-            </w:r>
-            <w:proofErr w:type="spellEnd"/>
-            <w:r>
-              <w:rPr>
-                <w:rFonts w:ascii="Times New Roman" w:hAnsi="Times New Roman" w:cs="Times New Roman"/>
-                <w:b/>
-                <w:lang w:val="en-US"/>
-              </w:rPr>
-              <w:t xml:space="preserve">} </w:t>
-            </w:r>
-            <w:r>
-              <w:rPr>
-                <w:rFonts w:ascii="Times New Roman" w:hAnsi="Times New Roman" w:cs="Times New Roman"/>
-                <w:b/>
-                <w:lang w:val="en-US"/>
-              </w:rPr>
-              <w:t>{</w:t>
-            </w:r>
-            <w:proofErr w:type="spellStart"/>
-            <w:r>
-              <w:rPr>
-                <w:rFonts w:ascii="Times New Roman" w:hAnsi="Times New Roman" w:cs="Times New Roman"/>
-                <w:b/>
-                <w:lang w:val="en-US"/>
-              </w:rPr>
-              <w:t>first</w:t>
-            </w:r>
-            <w:r>
-              <w:rPr>
-                <w:rFonts w:ascii="Times New Roman" w:hAnsi="Times New Roman" w:cs="Times New Roman"/>
-                <w:b/>
-                <w:lang w:val="en-US"/>
-              </w:rPr>
-              <w:t>_</w:t>
-            </w:r>
-            <w:r>
-              <w:rPr>
-                <w:rFonts w:ascii="Times New Roman" w:hAnsi="Times New Roman" w:cs="Times New Roman"/>
-                <w:b/>
-                <w:lang w:val="en-US"/>
-              </w:rPr>
-              <w:t>name</w:t>
-            </w:r>
-            <w:proofErr w:type="spellEnd"/>
-            <w:r>
-              <w:rPr>
-                <w:rFonts w:ascii="Times New Roman" w:hAnsi="Times New Roman" w:cs="Times New Roman"/>
-                <w:b/>
+                <w:sz w:val="20"/>
+                <w:szCs w:val="20"/>
                 <w:lang w:val="en-US"/>
               </w:rPr>
               <w:t>}</w:t>
@@ -2389,45 +2375,17 @@
                 <w:rFonts w:ascii="Times New Roman" w:hAnsi="Times New Roman" w:cs="Times New Roman"/>
                 <w:sz w:val="20"/>
                 <w:szCs w:val="20"/>
-                <w:lang w:val="en-US"/>
-              </w:rPr>
-              <w:t>{</w:t>
-            </w:r>
-            <w:r>
-              <w:rPr>
-                <w:rFonts w:ascii="Times New Roman" w:hAnsi="Times New Roman" w:cs="Times New Roman"/>
-                <w:sz w:val="20"/>
-                <w:szCs w:val="20"/>
-                <w:lang w:val="en-US"/>
-              </w:rPr>
-              <w:t>city</w:t>
-            </w:r>
-            <w:r>
-              <w:rPr>
-                <w:rFonts w:ascii="Times New Roman" w:hAnsi="Times New Roman" w:cs="Times New Roman"/>
-                <w:sz w:val="20"/>
-                <w:szCs w:val="20"/>
-                <w:lang w:val="en-US"/>
-              </w:rPr>
-              <w:t>}, {</w:t>
-            </w:r>
-            <w:r>
-              <w:rPr>
-                <w:rFonts w:ascii="Times New Roman" w:hAnsi="Times New Roman" w:cs="Times New Roman"/>
-                <w:sz w:val="20"/>
-                <w:szCs w:val="20"/>
-                <w:lang w:val="en-US"/>
-              </w:rPr>
-              <w:t>street</w:t>
-            </w:r>
-            <w:r>
-              <w:rPr>
-                <w:rFonts w:ascii="Times New Roman" w:hAnsi="Times New Roman" w:cs="Times New Roman"/>
-                <w:sz w:val="20"/>
-                <w:szCs w:val="20"/>
-                <w:lang w:val="en-US"/>
-              </w:rPr>
-              <w:t>}, {</w:t>
+              </w:rPr>
+              <w:t>Тел</w:t>
+            </w:r>
+            <w:r>
+              <w:rPr>
+                <w:rFonts w:ascii="Times New Roman" w:hAnsi="Times New Roman" w:cs="Times New Roman"/>
+                <w:sz w:val="20"/>
+                <w:szCs w:val="20"/>
+                <w:lang w:val="en-US"/>
+              </w:rPr>
+              <w:t>. {</w:t>
             </w:r>
             <w:proofErr w:type="spellStart"/>
             <w:r>
@@ -2437,7 +2395,7 @@
                 <w:szCs w:val="20"/>
                 <w:lang w:val="en-US"/>
               </w:rPr>
-              <w:t>house</w:t>
+              <w:t>telephone</w:t>
             </w:r>
             <w:r>
               <w:rPr>
@@ -2485,16 +2443,25 @@
                 <w:sz w:val="20"/>
                 <w:szCs w:val="20"/>
               </w:rPr>
-              <w:t>Тел</w:t>
-            </w:r>
-            <w:r>
-              <w:rPr>
-                <w:rFonts w:ascii="Times New Roman" w:hAnsi="Times New Roman" w:cs="Times New Roman"/>
-                <w:sz w:val="20"/>
-                <w:szCs w:val="20"/>
-                <w:lang w:val="en-US"/>
-              </w:rPr>
-              <w:t>. {</w:t>
+              <w:t>ОГРНИП</w:t>
+            </w:r>
+            <w:r>
+              <w:rPr>
+                <w:rFonts w:ascii="Times New Roman" w:hAnsi="Times New Roman" w:cs="Times New Roman"/>
+                <w:sz w:val="20"/>
+                <w:szCs w:val="20"/>
+                <w:lang w:val="en-US"/>
+              </w:rPr>
+              <w:t xml:space="preserve">  </w:t>
+            </w:r>
+            <w:r>
+              <w:rPr>
+                <w:rFonts w:ascii="Times New Roman" w:hAnsi="Times New Roman" w:cs="Times New Roman"/>
+                <w:sz w:val="20"/>
+                <w:szCs w:val="20"/>
+                <w:lang w:val="en-US"/>
+              </w:rPr>
+              <w:t>{</w:t>
             </w:r>
             <w:proofErr w:type="spellStart"/>
             <w:r>
@@ -2504,25 +2471,7 @@
                 <w:szCs w:val="20"/>
                 <w:lang w:val="en-US"/>
               </w:rPr>
-              <w:t>telephone</w:t>
-            </w:r>
-            <w:r>
-              <w:rPr>
-                <w:rFonts w:ascii="Times New Roman" w:hAnsi="Times New Roman" w:cs="Times New Roman"/>
-                <w:sz w:val="20"/>
-                <w:szCs w:val="20"/>
-                <w:lang w:val="en-US"/>
-              </w:rPr>
-              <w:t>_</w:t>
-            </w:r>
-            <w:r>
-              <w:rPr>
-                <w:rFonts w:ascii="Times New Roman" w:hAnsi="Times New Roman" w:cs="Times New Roman"/>
-                <w:sz w:val="20"/>
-                <w:szCs w:val="20"/>
-                <w:lang w:val="en-US"/>
-              </w:rPr>
-              <w:t>number</w:t>
+              <w:t>ogrnip_number</w:t>
             </w:r>
             <w:proofErr w:type="spellEnd"/>
             <w:r>
@@ -2546,86 +2495,24 @@
                 <w:lang w:val="en-US"/>
               </w:rPr>
             </w:pPr>
-            <w:proofErr w:type="gramStart"/>
-            <w:r>
-              <w:rPr>
-                <w:rFonts w:ascii="Times New Roman" w:hAnsi="Times New Roman" w:cs="Times New Roman"/>
-                <w:sz w:val="20"/>
-                <w:szCs w:val="20"/>
-              </w:rPr>
-              <w:t>ОГРНИП</w:t>
-            </w:r>
-            <w:r>
-              <w:rPr>
-                <w:rFonts w:ascii="Times New Roman" w:hAnsi="Times New Roman" w:cs="Times New Roman"/>
-                <w:sz w:val="20"/>
-                <w:szCs w:val="20"/>
-                <w:lang w:val="en-US"/>
-              </w:rPr>
-              <w:t xml:space="preserve">  </w:t>
-            </w:r>
-            <w:r>
-              <w:rPr>
-                <w:rFonts w:ascii="Times New Roman" w:hAnsi="Times New Roman" w:cs="Times New Roman"/>
-                <w:sz w:val="20"/>
-                <w:szCs w:val="20"/>
-                <w:lang w:val="en-US"/>
-              </w:rPr>
-              <w:t>{</w:t>
+            <w:r>
+              <w:rPr>
+                <w:rFonts w:ascii="Times New Roman" w:hAnsi="Times New Roman" w:cs="Times New Roman"/>
+                <w:sz w:val="20"/>
+                <w:szCs w:val="20"/>
+              </w:rPr>
+              <w:t>ИНН</w:t>
+            </w:r>
+            <w:r>
+              <w:rPr>
+                <w:rFonts w:ascii="Times New Roman" w:hAnsi="Times New Roman" w:cs="Times New Roman"/>
+                <w:sz w:val="20"/>
+                <w:szCs w:val="20"/>
+                <w:lang w:val="en-US"/>
+              </w:rPr>
+              <w:t xml:space="preserve">  {</w:t>
             </w:r>
             <w:proofErr w:type="spellStart"/>
-            <w:proofErr w:type="gramEnd"/>
-            <w:r>
-              <w:rPr>
-                <w:rFonts w:ascii="Times New Roman" w:hAnsi="Times New Roman" w:cs="Times New Roman"/>
-                <w:sz w:val="20"/>
-                <w:szCs w:val="20"/>
-                <w:lang w:val="en-US"/>
-              </w:rPr>
-              <w:t>ogrnip_number</w:t>
-            </w:r>
-            <w:proofErr w:type="spellEnd"/>
-            <w:r>
-              <w:rPr>
-                <w:rFonts w:ascii="Times New Roman" w:hAnsi="Times New Roman" w:cs="Times New Roman"/>
-                <w:sz w:val="20"/>
-                <w:szCs w:val="20"/>
-                <w:lang w:val="en-US"/>
-              </w:rPr>
-              <w:t>}</w:t>
-            </w:r>
-          </w:p>
-          <w:p>
-            <w:pPr>
-              <w:pStyle w:val="NoSpacing"/>
-              <w:ind w:left="2"/>
-              <w:rPr>
-                <w:rFonts w:ascii="Times New Roman" w:hAnsi="Times New Roman" w:cs="Times New Roman"/>
-                <w:sz w:val="20"/>
-                <w:szCs w:val="20"/>
-                <w:lang w:val="en-US"/>
-              </w:rPr>
-            </w:pPr>
-            <w:proofErr w:type="gramStart"/>
-            <w:r>
-              <w:rPr>
-                <w:rFonts w:ascii="Times New Roman" w:hAnsi="Times New Roman" w:cs="Times New Roman"/>
-                <w:sz w:val="20"/>
-                <w:szCs w:val="20"/>
-              </w:rPr>
-              <w:t>ИНН</w:t>
-            </w:r>
-            <w:r>
-              <w:rPr>
-                <w:rFonts w:ascii="Times New Roman" w:hAnsi="Times New Roman" w:cs="Times New Roman"/>
-                <w:sz w:val="20"/>
-                <w:szCs w:val="20"/>
-                <w:lang w:val="en-US"/>
-              </w:rPr>
-              <w:t xml:space="preserve">  {</w:t>
-            </w:r>
-            <w:proofErr w:type="spellStart"/>
-            <w:proofErr w:type="gramEnd"/>
             <w:r>
               <w:rPr>
                 <w:rFonts w:ascii="Times New Roman" w:hAnsi="Times New Roman" w:cs="Times New Roman"/>
@@ -3520,6 +3407,7 @@
   <w:style w:type="character" w:default="1" w:styleId="DefaultParagraphFont">
     <w:name w:val="Default Paragraph Font"/>
     <w:uiPriority w:val="1"/>
+    <w:semiHidden/>
     <w:unhideWhenUsed/>
   </w:style>
   <w:style w:type="table" w:default="1" w:styleId="TableNormal">

</xml_diff>